<commit_message>
Minor formatting and content fixes
</commit_message>
<xml_diff>
--- a/Courses/Computer-Modeling-and-IT/Computer-Modeling-and-IT-6-Class/01-Basic-Units-of-Information-Measurement/01-Basic-Units-of-Information-Measurement-Exercises.docx
+++ b/Courses/Computer-Modeling-and-IT/Computer-Modeling-and-IT-6-Class/01-Basic-Units-of-Information-Measurement/01-Basic-Units-of-Information-Measurement-Exercises.docx
@@ -1,6 +1,6 @@
 
 <file path=word/document.xml><?xml version="1.0" encoding="utf-8"?>
-<w:document xmlns:wpc="http://schemas.microsoft.com/office/word/2010/wordprocessingCanvas" xmlns:cx="http://schemas.microsoft.com/office/drawing/2014/chartex" xmlns:cx1="http://schemas.microsoft.com/office/drawing/2015/9/8/chartex" xmlns:mc="http://schemas.openxmlformats.org/markup-compatibility/2006" xmlns:o="urn:schemas-microsoft-com:office:office" xmlns:r="http://schemas.openxmlformats.org/officeDocument/2006/relationships" xmlns:m="http://schemas.openxmlformats.org/officeDocument/2006/math" xmlns:v="urn:schemas-microsoft-com:vml" xmlns:wp14="http://schemas.microsoft.com/office/word/2010/wordprocessingDrawing" xmlns:wp="http://schemas.openxmlformats.org/drawingml/2006/wordprocessingDrawing" xmlns:w10="urn:schemas-microsoft-com:office:word" xmlns:w="http://schemas.openxmlformats.org/wordprocessingml/2006/main" xmlns:w14="http://schemas.microsoft.com/office/word/2010/wordml" xmlns:w15="http://schemas.microsoft.com/office/word/2012/wordml" xmlns:w16se="http://schemas.microsoft.com/office/word/2015/wordml/symex" xmlns:wpg="http://schemas.microsoft.com/office/word/2010/wordprocessingGroup" xmlns:wpi="http://schemas.microsoft.com/office/word/2010/wordprocessingInk" xmlns:wne="http://schemas.microsoft.com/office/word/2006/wordml" xmlns:wps="http://schemas.microsoft.com/office/word/2010/wordprocessingShape" mc:Ignorable="w14 w15 w16se wp14">
+<w:document xmlns:wpc="http://schemas.microsoft.com/office/word/2010/wordprocessingCanvas" xmlns:cx="http://schemas.microsoft.com/office/drawing/2014/chartex" xmlns:cx1="http://schemas.microsoft.com/office/drawing/2015/9/8/chartex" xmlns:cx2="http://schemas.microsoft.com/office/drawing/2015/10/21/chartex" xmlns:cx3="http://schemas.microsoft.com/office/drawing/2016/5/9/chartex" xmlns:cx4="http://schemas.microsoft.com/office/drawing/2016/5/10/chartex" xmlns:cx5="http://schemas.microsoft.com/office/drawing/2016/5/11/chartex" xmlns:cx6="http://schemas.microsoft.com/office/drawing/2016/5/12/chartex" xmlns:cx7="http://schemas.microsoft.com/office/drawing/2016/5/13/chartex" xmlns:cx8="http://schemas.microsoft.com/office/drawing/2016/5/14/chartex" xmlns:mc="http://schemas.openxmlformats.org/markup-compatibility/2006" xmlns:aink="http://schemas.microsoft.com/office/drawing/2016/ink" xmlns:am3d="http://schemas.microsoft.com/office/drawing/2017/model3d" xmlns:o="urn:schemas-microsoft-com:office:office" xmlns:oel="http://schemas.microsoft.com/office/2019/extlst" xmlns:r="http://schemas.openxmlformats.org/officeDocument/2006/relationships" xmlns:m="http://schemas.openxmlformats.org/officeDocument/2006/math" xmlns:v="urn:schemas-microsoft-com:vml" xmlns:wp14="http://schemas.microsoft.com/office/word/2010/wordprocessingDrawing" xmlns:wp="http://schemas.openxmlformats.org/drawingml/2006/wordprocessingDrawing" xmlns:w10="urn:schemas-microsoft-com:office:word" xmlns:w="http://schemas.openxmlformats.org/wordprocessingml/2006/main" xmlns:w14="http://schemas.microsoft.com/office/word/2010/wordml" xmlns:w15="http://schemas.microsoft.com/office/word/2012/wordml" xmlns:w16cex="http://schemas.microsoft.com/office/word/2018/wordml/cex" xmlns:w16cid="http://schemas.microsoft.com/office/word/2016/wordml/cid" xmlns:w16="http://schemas.microsoft.com/office/word/2018/wordml" xmlns:w16sdtdh="http://schemas.microsoft.com/office/word/2020/wordml/sdtdatahash" xmlns:w16se="http://schemas.microsoft.com/office/word/2015/wordml/symex" xmlns:wpg="http://schemas.microsoft.com/office/word/2010/wordprocessingGroup" xmlns:wpi="http://schemas.microsoft.com/office/word/2010/wordprocessingInk" xmlns:wne="http://schemas.microsoft.com/office/word/2006/wordml" xmlns:wps="http://schemas.microsoft.com/office/word/2010/wordprocessingShape" mc:Ignorable="w14 w15 w16se w16cid w16 w16cex w16sdtdh wp14">
   <w:body>
     <w:p>
       <w:pPr>
@@ -52,7 +52,7 @@
           <w:noProof/>
         </w:rPr>
         <w:drawing>
-          <wp:inline distT="0" distB="0" distL="0" distR="0" wp14:anchorId="5D1D7169" wp14:editId="2B0F45D8">
+          <wp:inline distT="0" distB="0" distL="0" distR="0" wp14:anchorId="5D1D7169" wp14:editId="46982A6A">
             <wp:extent cx="1076325" cy="482729"/>
             <wp:effectExtent l="0" t="0" r="0" b="0"/>
             <wp:docPr id="5" name="Picture 4"/>
@@ -139,8 +139,6 @@
         </w:rPr>
         <w:t>?</w:t>
       </w:r>
-      <w:bookmarkStart w:id="0" w:name="_GoBack"/>
-      <w:bookmarkEnd w:id="0"/>
     </w:p>
     <w:p>
       <w:pPr>
@@ -334,204 +332,259 @@
     <w:p>
       <w:pPr>
         <w:rPr>
-          <w:lang w:val="bg-BG"/>
-        </w:rPr>
-      </w:pPr>
-      <w:r>
-        <w:rPr>
-          <w:lang w:val="bg-BG"/>
-        </w:rPr>
-        <w:t xml:space="preserve">Отворете програмата </w:t>
-      </w:r>
-      <w:r>
-        <w:rPr>
           <w:b/>
-        </w:rPr>
-        <w:t>Notepad</w:t>
-      </w:r>
-      <w:r>
-        <w:t xml:space="preserve"> </w:t>
-      </w:r>
-      <w:r>
-        <w:rPr>
-          <w:lang w:val="bg-BG"/>
-        </w:rPr>
-        <w:t xml:space="preserve">на вашия компютър и </w:t>
-      </w:r>
+          <w:bCs/>
+          <w:sz w:val="28"/>
+          <w:szCs w:val="28"/>
+        </w:rPr>
+      </w:pPr>
       <w:r>
         <w:rPr>
           <w:b/>
-          <w:lang w:val="bg-BG"/>
-        </w:rPr>
-        <w:t>напишете името</w:t>
-      </w:r>
-      <w:r>
-        <w:rPr>
-          <w:lang w:val="bg-BG"/>
-        </w:rPr>
-        <w:t xml:space="preserve"> си</w:t>
-      </w:r>
-      <w:r>
-        <w:rPr>
-          <w:lang w:val="bg-BG"/>
-        </w:rPr>
-        <w:t xml:space="preserve"> на </w:t>
+          <w:bCs/>
+          <w:sz w:val="28"/>
+          <w:szCs w:val="28"/>
+          <w:highlight w:val="yellow"/>
+        </w:rPr>
+        <w:t xml:space="preserve">TODO: </w:t>
       </w:r>
       <w:r>
         <w:rPr>
           <w:b/>
-          <w:lang w:val="bg-BG"/>
-        </w:rPr>
-        <w:t>латиница</w:t>
-      </w:r>
-      <w:r>
-        <w:t xml:space="preserve"> </w:t>
-      </w:r>
-      <w:r>
-        <w:rPr>
-          <w:lang w:val="bg-BG"/>
-        </w:rPr>
-        <w:t xml:space="preserve">с </w:t>
+          <w:bCs/>
+          <w:sz w:val="28"/>
+          <w:szCs w:val="28"/>
+          <w:highlight w:val="yellow"/>
+          <w:lang w:val="bg-BG"/>
+        </w:rPr>
+        <w:t xml:space="preserve">1-2 изречения за </w:t>
       </w:r>
       <w:r>
         <w:rPr>
           <w:b/>
-          <w:lang w:val="bg-BG"/>
-        </w:rPr>
-        <w:t>главни букви</w:t>
-      </w:r>
-      <w:r>
-        <w:rPr>
-          <w:lang w:val="bg-BG"/>
-        </w:rPr>
-        <w:t xml:space="preserve"> (а</w:t>
-      </w:r>
-      <w:r>
-        <w:rPr>
-          <w:lang w:val="bg-BG"/>
-        </w:rPr>
-        <w:t>ко вашето име съдържа букви, които не са част от английската азбука, използвайте техните близки еквиваленти на латини</w:t>
-      </w:r>
-      <w:r>
-        <w:rPr>
-          <w:lang w:val="bg-BG"/>
-        </w:rPr>
-        <w:t xml:space="preserve">ца). </w:t>
-      </w:r>
-      <w:r>
-        <w:rPr>
-          <w:lang w:val="bg-BG"/>
-        </w:rPr>
-        <w:t xml:space="preserve">Вземете всяка буква от вашето име и намерете съответния ѝ </w:t>
-      </w:r>
-      <w:r>
-        <w:rPr>
-          <w:b/>
-          <w:lang w:val="bg-BG"/>
-        </w:rPr>
-        <w:t>ASCII код</w:t>
-      </w:r>
-      <w:r>
-        <w:rPr>
-          <w:lang w:val="bg-BG"/>
-        </w:rPr>
-        <w:t xml:space="preserve">, като използвате </w:t>
-      </w:r>
-      <w:r>
-        <w:rPr>
-          <w:b/>
-          <w:lang w:val="bg-BG"/>
-        </w:rPr>
-        <w:t>таблицата по-долу</w:t>
-      </w:r>
-      <w:r>
-        <w:rPr>
-          <w:lang w:val="bg-BG"/>
-        </w:rPr>
-        <w:t xml:space="preserve">. </w:t>
-      </w:r>
-      <w:r>
-        <w:rPr>
-          <w:lang w:val="bg-BG"/>
-        </w:rPr>
-        <w:t xml:space="preserve">Запишете двоичния код на всяка буква в </w:t>
-      </w:r>
-      <w:r>
-        <w:rPr>
-          <w:lang w:val="bg-BG"/>
-        </w:rPr>
-        <w:t>текстовия файл</w:t>
-      </w:r>
-      <w:r>
-        <w:rPr>
-          <w:lang w:val="bg-BG"/>
-        </w:rPr>
-        <w:t xml:space="preserve">, като разделяте отделните букви с </w:t>
-      </w:r>
-      <w:r>
-        <w:rPr>
-          <w:b/>
-          <w:lang w:val="bg-BG"/>
-        </w:rPr>
-        <w:t>празно място</w:t>
-      </w:r>
-      <w:r>
-        <w:rPr>
-          <w:lang w:val="bg-BG"/>
-        </w:rPr>
-        <w:t xml:space="preserve"> или </w:t>
-      </w:r>
-      <w:r>
-        <w:rPr>
-          <w:b/>
-          <w:lang w:val="bg-BG"/>
-        </w:rPr>
-        <w:t>нов ред</w:t>
-      </w:r>
-      <w:r>
-        <w:rPr>
-          <w:lang w:val="bg-BG"/>
-        </w:rPr>
-        <w:t>, за да се разбере къде завършва една буква и започва друга.</w:t>
+          <w:bCs/>
+          <w:sz w:val="28"/>
+          <w:szCs w:val="28"/>
+          <w:highlight w:val="yellow"/>
+        </w:rPr>
+        <w:t>ASCII</w:t>
       </w:r>
     </w:p>
     <w:p>
       <w:pPr>
-        <w:pStyle w:val="Heading4"/>
-        <w:rPr>
-          <w:lang w:val="bg-BG"/>
-        </w:rPr>
-      </w:pPr>
-      <w:r>
-        <w:rPr>
-          <w:lang w:val="bg-BG"/>
-        </w:rPr>
-        <w:t>Пример:</w:t>
+        <w:rPr>
+          <w:lang w:val="bg-BG"/>
+        </w:rPr>
+      </w:pPr>
+      <w:r>
+        <w:rPr>
+          <w:lang w:val="bg-BG"/>
+        </w:rPr>
+        <w:t xml:space="preserve">Отворете програмата </w:t>
+      </w:r>
+      <w:r>
+        <w:rPr>
+          <w:b/>
+        </w:rPr>
+        <w:t>Notepad</w:t>
+      </w:r>
+      <w:r>
+        <w:t xml:space="preserve"> </w:t>
+      </w:r>
+      <w:r>
+        <w:rPr>
+          <w:lang w:val="bg-BG"/>
+        </w:rPr>
+        <w:t xml:space="preserve">на вашия компютър и </w:t>
+      </w:r>
+      <w:r>
+        <w:rPr>
+          <w:b/>
+          <w:lang w:val="bg-BG"/>
+        </w:rPr>
+        <w:t>напишете името</w:t>
+      </w:r>
+      <w:r>
+        <w:rPr>
+          <w:lang w:val="bg-BG"/>
+        </w:rPr>
+        <w:t xml:space="preserve"> си</w:t>
+      </w:r>
+      <w:r>
+        <w:rPr>
+          <w:lang w:val="bg-BG"/>
+        </w:rPr>
+        <w:t xml:space="preserve"> на </w:t>
+      </w:r>
+      <w:r>
+        <w:rPr>
+          <w:b/>
+          <w:lang w:val="bg-BG"/>
+        </w:rPr>
+        <w:t>латиница</w:t>
+      </w:r>
+      <w:r>
+        <w:t xml:space="preserve"> </w:t>
+      </w:r>
+      <w:r>
+        <w:rPr>
+          <w:lang w:val="bg-BG"/>
+        </w:rPr>
+        <w:t xml:space="preserve">с </w:t>
+      </w:r>
+      <w:r>
+        <w:rPr>
+          <w:b/>
+          <w:lang w:val="bg-BG"/>
+        </w:rPr>
+        <w:t>главни букви</w:t>
+      </w:r>
+      <w:r>
+        <w:rPr>
+          <w:lang w:val="bg-BG"/>
+        </w:rPr>
+        <w:t xml:space="preserve"> (а</w:t>
+      </w:r>
+      <w:r>
+        <w:rPr>
+          <w:lang w:val="bg-BG"/>
+        </w:rPr>
+        <w:t>ко вашето име съдържа букви, които не са част от английската азбука, използвайте техните близки еквиваленти на латини</w:t>
+      </w:r>
+      <w:r>
+        <w:rPr>
+          <w:lang w:val="bg-BG"/>
+        </w:rPr>
+        <w:t xml:space="preserve">ца). </w:t>
+      </w:r>
+      <w:r>
+        <w:rPr>
+          <w:lang w:val="bg-BG"/>
+        </w:rPr>
+        <w:t xml:space="preserve">Вземете всяка буква от вашето име и намерете съответния ѝ </w:t>
+      </w:r>
+      <w:r>
+        <w:rPr>
+          <w:b/>
+          <w:bCs/>
+          <w:lang w:val="bg-BG"/>
+        </w:rPr>
+        <w:t>бинарен код</w:t>
+      </w:r>
+      <w:r>
+        <w:rPr>
+          <w:lang w:val="bg-BG"/>
+        </w:rPr>
+        <w:t xml:space="preserve"> в </w:t>
+      </w:r>
+      <w:r>
+        <w:rPr>
+          <w:b/>
+          <w:lang w:val="bg-BG"/>
+        </w:rPr>
+        <w:t>ASCII</w:t>
+      </w:r>
+      <w:r>
+        <w:rPr>
+          <w:lang w:val="bg-BG"/>
+        </w:rPr>
+        <w:t xml:space="preserve">, като използвате </w:t>
+      </w:r>
+      <w:r>
+        <w:rPr>
+          <w:b/>
+          <w:lang w:val="bg-BG"/>
+        </w:rPr>
+        <w:t>таблицата по-долу</w:t>
+      </w:r>
+      <w:r>
+        <w:rPr>
+          <w:lang w:val="bg-BG"/>
+        </w:rPr>
+        <w:t xml:space="preserve">. </w:t>
+      </w:r>
+      <w:r>
+        <w:rPr>
+          <w:lang w:val="bg-BG"/>
+        </w:rPr>
+        <w:t xml:space="preserve">Запишете двоичния код на всяка буква в </w:t>
+      </w:r>
+      <w:r>
+        <w:rPr>
+          <w:lang w:val="bg-BG"/>
+        </w:rPr>
+        <w:t>текстовия файл</w:t>
+      </w:r>
+      <w:r>
+        <w:rPr>
+          <w:lang w:val="bg-BG"/>
+        </w:rPr>
+        <w:t xml:space="preserve">, като разделяте отделните букви с </w:t>
+      </w:r>
+      <w:r>
+        <w:rPr>
+          <w:b/>
+          <w:lang w:val="bg-BG"/>
+        </w:rPr>
+        <w:t>празно място</w:t>
+      </w:r>
+      <w:r>
+        <w:rPr>
+          <w:lang w:val="bg-BG"/>
+        </w:rPr>
+        <w:t xml:space="preserve"> или </w:t>
+      </w:r>
+      <w:r>
+        <w:rPr>
+          <w:b/>
+          <w:lang w:val="bg-BG"/>
+        </w:rPr>
+        <w:t>нов ред</w:t>
+      </w:r>
+      <w:r>
+        <w:rPr>
+          <w:lang w:val="bg-BG"/>
+        </w:rPr>
+        <w:t>, за да се разбере къде завършва една буква и започва друга.</w:t>
       </w:r>
     </w:p>
     <w:p>
       <w:pPr>
-        <w:rPr>
-          <w:b/>
-          <w:lang w:val="bg-BG"/>
-        </w:rPr>
-      </w:pPr>
-      <w:r>
-        <w:rPr>
-          <w:b/>
-        </w:rPr>
-        <w:t xml:space="preserve">ANA – </w:t>
-      </w:r>
-      <w:r>
-        <w:rPr>
-          <w:b/>
-          <w:lang w:val="bg-BG"/>
-        </w:rPr>
-        <w:t>01000001 01001110 01000001</w:t>
+        <w:pStyle w:val="Heading4"/>
+        <w:rPr>
+          <w:lang w:val="bg-BG"/>
+        </w:rPr>
+      </w:pPr>
+      <w:r>
+        <w:rPr>
+          <w:lang w:val="bg-BG"/>
+        </w:rPr>
+        <w:t>Пример:</w:t>
       </w:r>
     </w:p>
     <w:p>
       <w:pPr>
+        <w:rPr>
+          <w:b/>
+          <w:lang w:val="bg-BG"/>
+        </w:rPr>
+      </w:pPr>
+      <w:r>
+        <w:rPr>
+          <w:b/>
+        </w:rPr>
+        <w:t xml:space="preserve">ANA – </w:t>
+      </w:r>
+      <w:r>
+        <w:rPr>
+          <w:b/>
+          <w:lang w:val="bg-BG"/>
+        </w:rPr>
+        <w:t>01000001 01001110 01000001</w:t>
+      </w:r>
+    </w:p>
+    <w:p>
+      <w:pPr>
         <w:jc w:val="center"/>
         <w:rPr>
           <w:lang w:val="bg-BG"/>
@@ -542,9 +595,9 @@
           <w:noProof/>
         </w:rPr>
         <w:drawing>
-          <wp:inline distT="0" distB="0" distL="0" distR="0" wp14:anchorId="0F2A990E" wp14:editId="0E071107">
-            <wp:extent cx="3600450" cy="3561623"/>
-            <wp:effectExtent l="19050" t="19050" r="19050" b="20320"/>
+          <wp:inline distT="0" distB="0" distL="0" distR="0" wp14:anchorId="0F2A990E" wp14:editId="5320D46B">
+            <wp:extent cx="3346603" cy="3310514"/>
+            <wp:effectExtent l="12700" t="12700" r="6350" b="17145"/>
             <wp:docPr id="1" name="Picture 1" descr="Hacker ASCII Binary Alphabet &amp; Numbers Table &quot; Photographic Print for Sale  by clubtee | Redbubble"/>
             <wp:cNvGraphicFramePr>
               <a:graphicFrameLocks xmlns:a="http://schemas.openxmlformats.org/drawingml/2006/main" noChangeAspect="1"/>
@@ -572,7 +625,7 @@
                   <pic:spPr bwMode="auto">
                     <a:xfrm>
                       <a:off x="0" y="0"/>
-                      <a:ext cx="3610605" cy="3571669"/>
+                      <a:ext cx="3367935" cy="3331616"/>
                     </a:xfrm>
                     <a:prstGeom prst="rect">
                       <a:avLst/>
@@ -770,7 +823,21 @@
         <w:rPr>
           <w:lang w:val="bg-BG"/>
         </w:rPr>
-        <w:t xml:space="preserve"> с по-високи стойности от дадените в урока, като например петабайт (</w:t>
+        <w:t xml:space="preserve"> с по-високи стойности от дадените в урока, като например </w:t>
+      </w:r>
+      <w:r>
+        <w:rPr>
+          <w:b/>
+          <w:bCs/>
+          <w:lang w:val="bg-BG"/>
+        </w:rPr>
+        <w:t>петабайт</w:t>
+      </w:r>
+      <w:r>
+        <w:rPr>
+          <w:lang w:val="bg-BG"/>
+        </w:rPr>
+        <w:t xml:space="preserve"> (</w:t>
       </w:r>
       <w:r>
         <w:rPr>
@@ -863,7 +930,7 @@
 </file>
 
 <file path=word/endnotes.xml><?xml version="1.0" encoding="utf-8"?>
-<w:endnotes xmlns:wpc="http://schemas.microsoft.com/office/word/2010/wordprocessingCanvas" xmlns:cx="http://schemas.microsoft.com/office/drawing/2014/chartex" xmlns:cx1="http://schemas.microsoft.com/office/drawing/2015/9/8/chartex" xmlns:mc="http://schemas.openxmlformats.org/markup-compatibility/2006" xmlns:o="urn:schemas-microsoft-com:office:office" xmlns:r="http://schemas.openxmlformats.org/officeDocument/2006/relationships" xmlns:m="http://schemas.openxmlformats.org/officeDocument/2006/math" xmlns:v="urn:schemas-microsoft-com:vml" xmlns:wp14="http://schemas.microsoft.com/office/word/2010/wordprocessingDrawing" xmlns:wp="http://schemas.openxmlformats.org/drawingml/2006/wordprocessingDrawing" xmlns:w10="urn:schemas-microsoft-com:office:word" xmlns:w="http://schemas.openxmlformats.org/wordprocessingml/2006/main" xmlns:w14="http://schemas.microsoft.com/office/word/2010/wordml" xmlns:w15="http://schemas.microsoft.com/office/word/2012/wordml" xmlns:w16se="http://schemas.microsoft.com/office/word/2015/wordml/symex" xmlns:wpg="http://schemas.microsoft.com/office/word/2010/wordprocessingGroup" xmlns:wpi="http://schemas.microsoft.com/office/word/2010/wordprocessingInk" xmlns:wne="http://schemas.microsoft.com/office/word/2006/wordml" xmlns:wps="http://schemas.microsoft.com/office/word/2010/wordprocessingShape" mc:Ignorable="w14 w15 w16se wp14">
+<w:endnotes xmlns:wpc="http://schemas.microsoft.com/office/word/2010/wordprocessingCanvas" xmlns:cx="http://schemas.microsoft.com/office/drawing/2014/chartex" xmlns:cx1="http://schemas.microsoft.com/office/drawing/2015/9/8/chartex" xmlns:cx2="http://schemas.microsoft.com/office/drawing/2015/10/21/chartex" xmlns:cx3="http://schemas.microsoft.com/office/drawing/2016/5/9/chartex" xmlns:cx4="http://schemas.microsoft.com/office/drawing/2016/5/10/chartex" xmlns:cx5="http://schemas.microsoft.com/office/drawing/2016/5/11/chartex" xmlns:cx6="http://schemas.microsoft.com/office/drawing/2016/5/12/chartex" xmlns:cx7="http://schemas.microsoft.com/office/drawing/2016/5/13/chartex" xmlns:cx8="http://schemas.microsoft.com/office/drawing/2016/5/14/chartex" xmlns:mc="http://schemas.openxmlformats.org/markup-compatibility/2006" xmlns:aink="http://schemas.microsoft.com/office/drawing/2016/ink" xmlns:am3d="http://schemas.microsoft.com/office/drawing/2017/model3d" xmlns:o="urn:schemas-microsoft-com:office:office" xmlns:oel="http://schemas.microsoft.com/office/2019/extlst" xmlns:r="http://schemas.openxmlformats.org/officeDocument/2006/relationships" xmlns:m="http://schemas.openxmlformats.org/officeDocument/2006/math" xmlns:v="urn:schemas-microsoft-com:vml" xmlns:wp14="http://schemas.microsoft.com/office/word/2010/wordprocessingDrawing" xmlns:wp="http://schemas.openxmlformats.org/drawingml/2006/wordprocessingDrawing" xmlns:w10="urn:schemas-microsoft-com:office:word" xmlns:w="http://schemas.openxmlformats.org/wordprocessingml/2006/main" xmlns:w14="http://schemas.microsoft.com/office/word/2010/wordml" xmlns:w15="http://schemas.microsoft.com/office/word/2012/wordml" xmlns:w16cex="http://schemas.microsoft.com/office/word/2018/wordml/cex" xmlns:w16cid="http://schemas.microsoft.com/office/word/2016/wordml/cid" xmlns:w16="http://schemas.microsoft.com/office/word/2018/wordml" xmlns:w16sdtdh="http://schemas.microsoft.com/office/word/2020/wordml/sdtdatahash" xmlns:w16se="http://schemas.microsoft.com/office/word/2015/wordml/symex" xmlns:wpg="http://schemas.microsoft.com/office/word/2010/wordprocessingGroup" xmlns:wpi="http://schemas.microsoft.com/office/word/2010/wordprocessingInk" xmlns:wne="http://schemas.microsoft.com/office/word/2006/wordml" xmlns:wps="http://schemas.microsoft.com/office/word/2010/wordprocessingShape" mc:Ignorable="w14 w15 w16se w16cid w16 w16cex w16sdtdh wp14">
   <w:endnote w:type="separator" w:id="-1">
     <w:p>
       <w:pPr>
@@ -888,7 +955,7 @@
 </file>
 
 <file path=word/footer1.xml><?xml version="1.0" encoding="utf-8"?>
-<w:ftr xmlns:wpc="http://schemas.microsoft.com/office/word/2010/wordprocessingCanvas" xmlns:cx="http://schemas.microsoft.com/office/drawing/2014/chartex" xmlns:cx1="http://schemas.microsoft.com/office/drawing/2015/9/8/chartex" xmlns:mc="http://schemas.openxmlformats.org/markup-compatibility/2006" xmlns:o="urn:schemas-microsoft-com:office:office" xmlns:r="http://schemas.openxmlformats.org/officeDocument/2006/relationships" xmlns:m="http://schemas.openxmlformats.org/officeDocument/2006/math" xmlns:v="urn:schemas-microsoft-com:vml" xmlns:wp14="http://schemas.microsoft.com/office/word/2010/wordprocessingDrawing" xmlns:wp="http://schemas.openxmlformats.org/drawingml/2006/wordprocessingDrawing" xmlns:w10="urn:schemas-microsoft-com:office:word" xmlns:w="http://schemas.openxmlformats.org/wordprocessingml/2006/main" xmlns:w14="http://schemas.microsoft.com/office/word/2010/wordml" xmlns:w15="http://schemas.microsoft.com/office/word/2012/wordml" xmlns:w16se="http://schemas.microsoft.com/office/word/2015/wordml/symex" xmlns:wpg="http://schemas.microsoft.com/office/word/2010/wordprocessingGroup" xmlns:wpi="http://schemas.microsoft.com/office/word/2010/wordprocessingInk" xmlns:wne="http://schemas.microsoft.com/office/word/2006/wordml" xmlns:wps="http://schemas.microsoft.com/office/word/2010/wordprocessingShape" mc:Ignorable="w14 w15 w16se wp14">
+<w:ftr xmlns:wpc="http://schemas.microsoft.com/office/word/2010/wordprocessingCanvas" xmlns:cx="http://schemas.microsoft.com/office/drawing/2014/chartex" xmlns:cx1="http://schemas.microsoft.com/office/drawing/2015/9/8/chartex" xmlns:cx2="http://schemas.microsoft.com/office/drawing/2015/10/21/chartex" xmlns:cx3="http://schemas.microsoft.com/office/drawing/2016/5/9/chartex" xmlns:cx4="http://schemas.microsoft.com/office/drawing/2016/5/10/chartex" xmlns:cx5="http://schemas.microsoft.com/office/drawing/2016/5/11/chartex" xmlns:cx6="http://schemas.microsoft.com/office/drawing/2016/5/12/chartex" xmlns:cx7="http://schemas.microsoft.com/office/drawing/2016/5/13/chartex" xmlns:cx8="http://schemas.microsoft.com/office/drawing/2016/5/14/chartex" xmlns:mc="http://schemas.openxmlformats.org/markup-compatibility/2006" xmlns:aink="http://schemas.microsoft.com/office/drawing/2016/ink" xmlns:am3d="http://schemas.microsoft.com/office/drawing/2017/model3d" xmlns:o="urn:schemas-microsoft-com:office:office" xmlns:oel="http://schemas.microsoft.com/office/2019/extlst" xmlns:r="http://schemas.openxmlformats.org/officeDocument/2006/relationships" xmlns:m="http://schemas.openxmlformats.org/officeDocument/2006/math" xmlns:v="urn:schemas-microsoft-com:vml" xmlns:wp14="http://schemas.microsoft.com/office/word/2010/wordprocessingDrawing" xmlns:wp="http://schemas.openxmlformats.org/drawingml/2006/wordprocessingDrawing" xmlns:w10="urn:schemas-microsoft-com:office:word" xmlns:w="http://schemas.openxmlformats.org/wordprocessingml/2006/main" xmlns:w14="http://schemas.microsoft.com/office/word/2010/wordml" xmlns:w15="http://schemas.microsoft.com/office/word/2012/wordml" xmlns:w16cex="http://schemas.microsoft.com/office/word/2018/wordml/cex" xmlns:w16cid="http://schemas.microsoft.com/office/word/2016/wordml/cid" xmlns:w16="http://schemas.microsoft.com/office/word/2018/wordml" xmlns:w16sdtdh="http://schemas.microsoft.com/office/word/2020/wordml/sdtdatahash" xmlns:w16se="http://schemas.microsoft.com/office/word/2015/wordml/symex" xmlns:wpg="http://schemas.microsoft.com/office/word/2010/wordprocessingGroup" xmlns:wpi="http://schemas.microsoft.com/office/word/2010/wordprocessingInk" xmlns:wne="http://schemas.microsoft.com/office/word/2006/wordml" xmlns:wps="http://schemas.microsoft.com/office/word/2010/wordprocessingShape" mc:Ignorable="w14 w15 w16se w16cid w16 w16cex w16sdtdh wp14">
   <w:p>
     <w:pPr>
       <w:pStyle w:val="Footer"/>
@@ -1653,7 +1720,7 @@
             </wp:anchor>
           </w:drawing>
         </mc:Choice>
-        <mc:Fallback xmlns:w16sdtdh="http://schemas.microsoft.com/office/word/2020/wordml/sdtdatahash" xmlns:w16="http://schemas.microsoft.com/office/word/2018/wordml" xmlns:w16cid="http://schemas.microsoft.com/office/word/2016/wordml/cid" xmlns:w16cex="http://schemas.microsoft.com/office/word/2018/wordml/cex" xmlns:oel="http://schemas.microsoft.com/office/2019/extlst" xmlns:am3d="http://schemas.microsoft.com/office/drawing/2017/model3d" xmlns:aink="http://schemas.microsoft.com/office/drawing/2016/ink" xmlns:cx8="http://schemas.microsoft.com/office/drawing/2016/5/14/chartex" xmlns:cx7="http://schemas.microsoft.com/office/drawing/2016/5/13/chartex" xmlns:cx6="http://schemas.microsoft.com/office/drawing/2016/5/12/chartex" xmlns:cx5="http://schemas.microsoft.com/office/drawing/2016/5/11/chartex" xmlns:cx4="http://schemas.microsoft.com/office/drawing/2016/5/10/chartex" xmlns:cx3="http://schemas.microsoft.com/office/drawing/2016/5/9/chartex" xmlns:cx2="http://schemas.microsoft.com/office/drawing/2015/10/21/chartex">
+        <mc:Fallback>
           <w:pict>
             <v:line w14:anchorId="23DA4A24" id="Straight Connector 19" o:spid="_x0000_s1026" style="position:absolute;flip:y;z-index:251659264;visibility:visible;mso-wrap-style:square;mso-width-percent:0;mso-height-percent:0;mso-wrap-distance-left:9pt;mso-wrap-distance-top:0;mso-wrap-distance-right:9pt;mso-wrap-distance-bottom:0;mso-position-horizontal:absolute;mso-position-horizontal-relative:text;mso-position-vertical:absolute;mso-position-vertical-relative:text;mso-width-percent:0;mso-height-percent:0;mso-width-relative:page;mso-height-relative:page" from="-.1pt,5.2pt" to="520.7pt,5.2pt" o:gfxdata="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" strokecolor="#974706 [1609]" strokeweight="1pt">
               <v:stroke endcap="round"/>
@@ -2028,7 +2095,7 @@
 </file>
 
 <file path=word/footnotes.xml><?xml version="1.0" encoding="utf-8"?>
-<w:footnotes xmlns:wpc="http://schemas.microsoft.com/office/word/2010/wordprocessingCanvas" xmlns:cx="http://schemas.microsoft.com/office/drawing/2014/chartex" xmlns:cx1="http://schemas.microsoft.com/office/drawing/2015/9/8/chartex" xmlns:mc="http://schemas.openxmlformats.org/markup-compatibility/2006" xmlns:o="urn:schemas-microsoft-com:office:office" xmlns:r="http://schemas.openxmlformats.org/officeDocument/2006/relationships" xmlns:m="http://schemas.openxmlformats.org/officeDocument/2006/math" xmlns:v="urn:schemas-microsoft-com:vml" xmlns:wp14="http://schemas.microsoft.com/office/word/2010/wordprocessingDrawing" xmlns:wp="http://schemas.openxmlformats.org/drawingml/2006/wordprocessingDrawing" xmlns:w10="urn:schemas-microsoft-com:office:word" xmlns:w="http://schemas.openxmlformats.org/wordprocessingml/2006/main" xmlns:w14="http://schemas.microsoft.com/office/word/2010/wordml" xmlns:w15="http://schemas.microsoft.com/office/word/2012/wordml" xmlns:w16se="http://schemas.microsoft.com/office/word/2015/wordml/symex" xmlns:wpg="http://schemas.microsoft.com/office/word/2010/wordprocessingGroup" xmlns:wpi="http://schemas.microsoft.com/office/word/2010/wordprocessingInk" xmlns:wne="http://schemas.microsoft.com/office/word/2006/wordml" xmlns:wps="http://schemas.microsoft.com/office/word/2010/wordprocessingShape" mc:Ignorable="w14 w15 w16se wp14">
+<w:footnotes xmlns:wpc="http://schemas.microsoft.com/office/word/2010/wordprocessingCanvas" xmlns:cx="http://schemas.microsoft.com/office/drawing/2014/chartex" xmlns:cx1="http://schemas.microsoft.com/office/drawing/2015/9/8/chartex" xmlns:cx2="http://schemas.microsoft.com/office/drawing/2015/10/21/chartex" xmlns:cx3="http://schemas.microsoft.com/office/drawing/2016/5/9/chartex" xmlns:cx4="http://schemas.microsoft.com/office/drawing/2016/5/10/chartex" xmlns:cx5="http://schemas.microsoft.com/office/drawing/2016/5/11/chartex" xmlns:cx6="http://schemas.microsoft.com/office/drawing/2016/5/12/chartex" xmlns:cx7="http://schemas.microsoft.com/office/drawing/2016/5/13/chartex" xmlns:cx8="http://schemas.microsoft.com/office/drawing/2016/5/14/chartex" xmlns:mc="http://schemas.openxmlformats.org/markup-compatibility/2006" xmlns:aink="http://schemas.microsoft.com/office/drawing/2016/ink" xmlns:am3d="http://schemas.microsoft.com/office/drawing/2017/model3d" xmlns:o="urn:schemas-microsoft-com:office:office" xmlns:oel="http://schemas.microsoft.com/office/2019/extlst" xmlns:r="http://schemas.openxmlformats.org/officeDocument/2006/relationships" xmlns:m="http://schemas.openxmlformats.org/officeDocument/2006/math" xmlns:v="urn:schemas-microsoft-com:vml" xmlns:wp14="http://schemas.microsoft.com/office/word/2010/wordprocessingDrawing" xmlns:wp="http://schemas.openxmlformats.org/drawingml/2006/wordprocessingDrawing" xmlns:w10="urn:schemas-microsoft-com:office:word" xmlns:w="http://schemas.openxmlformats.org/wordprocessingml/2006/main" xmlns:w14="http://schemas.microsoft.com/office/word/2010/wordml" xmlns:w15="http://schemas.microsoft.com/office/word/2012/wordml" xmlns:w16cex="http://schemas.microsoft.com/office/word/2018/wordml/cex" xmlns:w16cid="http://schemas.microsoft.com/office/word/2016/wordml/cid" xmlns:w16="http://schemas.microsoft.com/office/word/2018/wordml" xmlns:w16sdtdh="http://schemas.microsoft.com/office/word/2020/wordml/sdtdatahash" xmlns:w16se="http://schemas.microsoft.com/office/word/2015/wordml/symex" xmlns:wpg="http://schemas.microsoft.com/office/word/2010/wordprocessingGroup" xmlns:wpi="http://schemas.microsoft.com/office/word/2010/wordprocessingInk" xmlns:wne="http://schemas.microsoft.com/office/word/2006/wordml" xmlns:wps="http://schemas.microsoft.com/office/word/2010/wordprocessingShape" mc:Ignorable="w14 w15 w16se w16cid w16 w16cex w16sdtdh wp14">
   <w:footnote w:type="separator" w:id="-1">
     <w:p>
       <w:pPr>
@@ -2053,7 +2120,7 @@
 </file>
 
 <file path=word/header1.xml><?xml version="1.0" encoding="utf-8"?>
-<w:hdr xmlns:wpc="http://schemas.microsoft.com/office/word/2010/wordprocessingCanvas" xmlns:cx="http://schemas.microsoft.com/office/drawing/2014/chartex" xmlns:cx1="http://schemas.microsoft.com/office/drawing/2015/9/8/chartex" xmlns:mc="http://schemas.openxmlformats.org/markup-compatibility/2006" xmlns:o="urn:schemas-microsoft-com:office:office" xmlns:r="http://schemas.openxmlformats.org/officeDocument/2006/relationships" xmlns:m="http://schemas.openxmlformats.org/officeDocument/2006/math" xmlns:v="urn:schemas-microsoft-com:vml" xmlns:wp14="http://schemas.microsoft.com/office/word/2010/wordprocessingDrawing" xmlns:wp="http://schemas.openxmlformats.org/drawingml/2006/wordprocessingDrawing" xmlns:w10="urn:schemas-microsoft-com:office:word" xmlns:w="http://schemas.openxmlformats.org/wordprocessingml/2006/main" xmlns:w14="http://schemas.microsoft.com/office/word/2010/wordml" xmlns:w15="http://schemas.microsoft.com/office/word/2012/wordml" xmlns:w16se="http://schemas.microsoft.com/office/word/2015/wordml/symex" xmlns:wpg="http://schemas.microsoft.com/office/word/2010/wordprocessingGroup" xmlns:wpi="http://schemas.microsoft.com/office/word/2010/wordprocessingInk" xmlns:wne="http://schemas.microsoft.com/office/word/2006/wordml" xmlns:wps="http://schemas.microsoft.com/office/word/2010/wordprocessingShape" mc:Ignorable="w14 w15 w16se wp14">
+<w:hdr xmlns:wpc="http://schemas.microsoft.com/office/word/2010/wordprocessingCanvas" xmlns:cx="http://schemas.microsoft.com/office/drawing/2014/chartex" xmlns:cx1="http://schemas.microsoft.com/office/drawing/2015/9/8/chartex" xmlns:cx2="http://schemas.microsoft.com/office/drawing/2015/10/21/chartex" xmlns:cx3="http://schemas.microsoft.com/office/drawing/2016/5/9/chartex" xmlns:cx4="http://schemas.microsoft.com/office/drawing/2016/5/10/chartex" xmlns:cx5="http://schemas.microsoft.com/office/drawing/2016/5/11/chartex" xmlns:cx6="http://schemas.microsoft.com/office/drawing/2016/5/12/chartex" xmlns:cx7="http://schemas.microsoft.com/office/drawing/2016/5/13/chartex" xmlns:cx8="http://schemas.microsoft.com/office/drawing/2016/5/14/chartex" xmlns:mc="http://schemas.openxmlformats.org/markup-compatibility/2006" xmlns:aink="http://schemas.microsoft.com/office/drawing/2016/ink" xmlns:am3d="http://schemas.microsoft.com/office/drawing/2017/model3d" xmlns:o="urn:schemas-microsoft-com:office:office" xmlns:oel="http://schemas.microsoft.com/office/2019/extlst" xmlns:r="http://schemas.openxmlformats.org/officeDocument/2006/relationships" xmlns:m="http://schemas.openxmlformats.org/officeDocument/2006/math" xmlns:v="urn:schemas-microsoft-com:vml" xmlns:wp14="http://schemas.microsoft.com/office/word/2010/wordprocessingDrawing" xmlns:wp="http://schemas.openxmlformats.org/drawingml/2006/wordprocessingDrawing" xmlns:w10="urn:schemas-microsoft-com:office:word" xmlns:w="http://schemas.openxmlformats.org/wordprocessingml/2006/main" xmlns:w14="http://schemas.microsoft.com/office/word/2010/wordml" xmlns:w15="http://schemas.microsoft.com/office/word/2012/wordml" xmlns:w16cex="http://schemas.microsoft.com/office/word/2018/wordml/cex" xmlns:w16cid="http://schemas.microsoft.com/office/word/2016/wordml/cid" xmlns:w16="http://schemas.microsoft.com/office/word/2018/wordml" xmlns:w16sdtdh="http://schemas.microsoft.com/office/word/2020/wordml/sdtdatahash" xmlns:w16se="http://schemas.microsoft.com/office/word/2015/wordml/symex" xmlns:wpg="http://schemas.microsoft.com/office/word/2010/wordprocessingGroup" xmlns:wpi="http://schemas.microsoft.com/office/word/2010/wordprocessingInk" xmlns:wne="http://schemas.microsoft.com/office/word/2006/wordml" xmlns:wps="http://schemas.microsoft.com/office/word/2010/wordprocessingShape" mc:Ignorable="w14 w15 w16se w16cid w16 w16cex w16sdtdh wp14">
   <w:p>
     <w:pPr>
       <w:pStyle w:val="Header"/>
@@ -2064,7 +2131,7 @@
 </file>
 
 <file path=word/numbering.xml><?xml version="1.0" encoding="utf-8"?>
-<w:numbering xmlns:wpc="http://schemas.microsoft.com/office/word/2010/wordprocessingCanvas" xmlns:cx="http://schemas.microsoft.com/office/drawing/2014/chartex" xmlns:cx1="http://schemas.microsoft.com/office/drawing/2015/9/8/chartex" xmlns:mc="http://schemas.openxmlformats.org/markup-compatibility/2006" xmlns:o="urn:schemas-microsoft-com:office:office" xmlns:r="http://schemas.openxmlformats.org/officeDocument/2006/relationships" xmlns:m="http://schemas.openxmlformats.org/officeDocument/2006/math" xmlns:v="urn:schemas-microsoft-com:vml" xmlns:wp14="http://schemas.microsoft.com/office/word/2010/wordprocessingDrawing" xmlns:wp="http://schemas.openxmlformats.org/drawingml/2006/wordprocessingDrawing" xmlns:w10="urn:schemas-microsoft-com:office:word" xmlns:w="http://schemas.openxmlformats.org/wordprocessingml/2006/main" xmlns:w14="http://schemas.microsoft.com/office/word/2010/wordml" xmlns:w15="http://schemas.microsoft.com/office/word/2012/wordml" xmlns:w16se="http://schemas.microsoft.com/office/word/2015/wordml/symex" xmlns:wpg="http://schemas.microsoft.com/office/word/2010/wordprocessingGroup" xmlns:wpi="http://schemas.microsoft.com/office/word/2010/wordprocessingInk" xmlns:wne="http://schemas.microsoft.com/office/word/2006/wordml" xmlns:wps="http://schemas.microsoft.com/office/word/2010/wordprocessingShape" mc:Ignorable="w14 w15 w16se wp14">
+<w:numbering xmlns:wpc="http://schemas.microsoft.com/office/word/2010/wordprocessingCanvas" xmlns:cx="http://schemas.microsoft.com/office/drawing/2014/chartex" xmlns:cx1="http://schemas.microsoft.com/office/drawing/2015/9/8/chartex" xmlns:cx2="http://schemas.microsoft.com/office/drawing/2015/10/21/chartex" xmlns:cx3="http://schemas.microsoft.com/office/drawing/2016/5/9/chartex" xmlns:cx4="http://schemas.microsoft.com/office/drawing/2016/5/10/chartex" xmlns:cx5="http://schemas.microsoft.com/office/drawing/2016/5/11/chartex" xmlns:cx6="http://schemas.microsoft.com/office/drawing/2016/5/12/chartex" xmlns:cx7="http://schemas.microsoft.com/office/drawing/2016/5/13/chartex" xmlns:cx8="http://schemas.microsoft.com/office/drawing/2016/5/14/chartex" xmlns:mc="http://schemas.openxmlformats.org/markup-compatibility/2006" xmlns:aink="http://schemas.microsoft.com/office/drawing/2016/ink" xmlns:am3d="http://schemas.microsoft.com/office/drawing/2017/model3d" xmlns:o="urn:schemas-microsoft-com:office:office" xmlns:oel="http://schemas.microsoft.com/office/2019/extlst" xmlns:r="http://schemas.openxmlformats.org/officeDocument/2006/relationships" xmlns:m="http://schemas.openxmlformats.org/officeDocument/2006/math" xmlns:v="urn:schemas-microsoft-com:vml" xmlns:wp14="http://schemas.microsoft.com/office/word/2010/wordprocessingDrawing" xmlns:wp="http://schemas.openxmlformats.org/drawingml/2006/wordprocessingDrawing" xmlns:w10="urn:schemas-microsoft-com:office:word" xmlns:w="http://schemas.openxmlformats.org/wordprocessingml/2006/main" xmlns:w14="http://schemas.microsoft.com/office/word/2010/wordml" xmlns:w15="http://schemas.microsoft.com/office/word/2012/wordml" xmlns:w16cex="http://schemas.microsoft.com/office/word/2018/wordml/cex" xmlns:w16cid="http://schemas.microsoft.com/office/word/2016/wordml/cid" xmlns:w16="http://schemas.microsoft.com/office/word/2018/wordml" xmlns:w16sdtdh="http://schemas.microsoft.com/office/word/2020/wordml/sdtdatahash" xmlns:w16se="http://schemas.microsoft.com/office/word/2015/wordml/symex" xmlns:wpg="http://schemas.microsoft.com/office/word/2010/wordprocessingGroup" xmlns:wpi="http://schemas.microsoft.com/office/word/2010/wordprocessingInk" xmlns:wne="http://schemas.microsoft.com/office/word/2006/wordml" xmlns:wps="http://schemas.microsoft.com/office/word/2010/wordprocessingShape" mc:Ignorable="w14 w15 w16se w16cid w16 w16cex w16sdtdh wp14">
   <w:abstractNum w:abstractNumId="0" w15:restartNumberingAfterBreak="0">
     <w:nsid w:val="04E60920"/>
     <w:multiLevelType w:val="hybridMultilevel"/>
@@ -6657,34 +6724,34 @@
       </w:rPr>
     </w:lvl>
   </w:abstractNum>
-  <w:num w:numId="1">
+  <w:num w:numId="1" w16cid:durableId="441153022">
     <w:abstractNumId w:val="0"/>
   </w:num>
-  <w:num w:numId="2">
+  <w:num w:numId="2" w16cid:durableId="324936571">
     <w:abstractNumId w:val="44"/>
   </w:num>
-  <w:num w:numId="3">
+  <w:num w:numId="3" w16cid:durableId="241909627">
     <w:abstractNumId w:val="8"/>
   </w:num>
-  <w:num w:numId="4">
+  <w:num w:numId="4" w16cid:durableId="1612013854">
     <w:abstractNumId w:val="28"/>
   </w:num>
-  <w:num w:numId="5">
+  <w:num w:numId="5" w16cid:durableId="368918733">
     <w:abstractNumId w:val="29"/>
   </w:num>
-  <w:num w:numId="6">
+  <w:num w:numId="6" w16cid:durableId="1771848954">
     <w:abstractNumId w:val="34"/>
   </w:num>
-  <w:num w:numId="7">
+  <w:num w:numId="7" w16cid:durableId="1132484245">
     <w:abstractNumId w:val="3"/>
   </w:num>
-  <w:num w:numId="8">
+  <w:num w:numId="8" w16cid:durableId="819542633">
     <w:abstractNumId w:val="7"/>
   </w:num>
-  <w:num w:numId="9">
+  <w:num w:numId="9" w16cid:durableId="2043632742">
     <w:abstractNumId w:val="26"/>
   </w:num>
-  <w:num w:numId="10">
+  <w:num w:numId="10" w16cid:durableId="444467735">
     <w:abstractNumId w:val="12"/>
     <w:lvlOverride w:ilvl="0">
       <w:startOverride w:val="1"/>
@@ -6714,119 +6781,119 @@
       <w:startOverride w:val="1"/>
     </w:lvlOverride>
   </w:num>
-  <w:num w:numId="11">
+  <w:num w:numId="11" w16cid:durableId="724836554">
     <w:abstractNumId w:val="4"/>
   </w:num>
-  <w:num w:numId="12">
+  <w:num w:numId="12" w16cid:durableId="1751660681">
     <w:abstractNumId w:val="20"/>
   </w:num>
-  <w:num w:numId="13">
+  <w:num w:numId="13" w16cid:durableId="295992262">
     <w:abstractNumId w:val="1"/>
   </w:num>
-  <w:num w:numId="14">
+  <w:num w:numId="14" w16cid:durableId="619845930">
     <w:abstractNumId w:val="33"/>
   </w:num>
-  <w:num w:numId="15">
+  <w:num w:numId="15" w16cid:durableId="1256210269">
     <w:abstractNumId w:val="9"/>
   </w:num>
-  <w:num w:numId="16">
+  <w:num w:numId="16" w16cid:durableId="135535795">
     <w:abstractNumId w:val="38"/>
   </w:num>
-  <w:num w:numId="17">
+  <w:num w:numId="17" w16cid:durableId="1867980794">
     <w:abstractNumId w:val="27"/>
   </w:num>
-  <w:num w:numId="18">
+  <w:num w:numId="18" w16cid:durableId="539319612">
     <w:abstractNumId w:val="43"/>
   </w:num>
-  <w:num w:numId="19">
+  <w:num w:numId="19" w16cid:durableId="840702294">
     <w:abstractNumId w:val="35"/>
   </w:num>
-  <w:num w:numId="20">
+  <w:num w:numId="20" w16cid:durableId="702748382">
     <w:abstractNumId w:val="19"/>
   </w:num>
-  <w:num w:numId="21">
+  <w:num w:numId="21" w16cid:durableId="1344280493">
     <w:abstractNumId w:val="31"/>
   </w:num>
-  <w:num w:numId="22">
+  <w:num w:numId="22" w16cid:durableId="1055739101">
     <w:abstractNumId w:val="11"/>
   </w:num>
-  <w:num w:numId="23">
+  <w:num w:numId="23" w16cid:durableId="951205623">
     <w:abstractNumId w:val="14"/>
   </w:num>
-  <w:num w:numId="24">
+  <w:num w:numId="24" w16cid:durableId="1160580044">
     <w:abstractNumId w:val="2"/>
   </w:num>
-  <w:num w:numId="25">
+  <w:num w:numId="25" w16cid:durableId="1307272706">
     <w:abstractNumId w:val="6"/>
   </w:num>
-  <w:num w:numId="26">
+  <w:num w:numId="26" w16cid:durableId="1465080017">
     <w:abstractNumId w:val="16"/>
   </w:num>
-  <w:num w:numId="27">
+  <w:num w:numId="27" w16cid:durableId="1013802326">
     <w:abstractNumId w:val="37"/>
   </w:num>
-  <w:num w:numId="28">
+  <w:num w:numId="28" w16cid:durableId="296567415">
     <w:abstractNumId w:val="18"/>
   </w:num>
-  <w:num w:numId="29">
+  <w:num w:numId="29" w16cid:durableId="828057443">
     <w:abstractNumId w:val="42"/>
   </w:num>
-  <w:num w:numId="30">
+  <w:num w:numId="30" w16cid:durableId="171922049">
     <w:abstractNumId w:val="21"/>
   </w:num>
-  <w:num w:numId="31">
+  <w:num w:numId="31" w16cid:durableId="961575469">
     <w:abstractNumId w:val="10"/>
   </w:num>
-  <w:num w:numId="32">
+  <w:num w:numId="32" w16cid:durableId="1633751163">
     <w:abstractNumId w:val="36"/>
   </w:num>
-  <w:num w:numId="33">
+  <w:num w:numId="33" w16cid:durableId="2100198">
     <w:abstractNumId w:val="39"/>
   </w:num>
-  <w:num w:numId="34">
+  <w:num w:numId="34" w16cid:durableId="665322976">
     <w:abstractNumId w:val="25"/>
   </w:num>
-  <w:num w:numId="35">
+  <w:num w:numId="35" w16cid:durableId="1044061145">
     <w:abstractNumId w:val="41"/>
   </w:num>
-  <w:num w:numId="36">
+  <w:num w:numId="36" w16cid:durableId="544753078">
     <w:abstractNumId w:val="5"/>
   </w:num>
-  <w:num w:numId="37">
+  <w:num w:numId="37" w16cid:durableId="611017426">
     <w:abstractNumId w:val="22"/>
   </w:num>
-  <w:num w:numId="38">
+  <w:num w:numId="38" w16cid:durableId="1327585871">
     <w:abstractNumId w:val="13"/>
   </w:num>
-  <w:num w:numId="39">
+  <w:num w:numId="39" w16cid:durableId="95098252">
     <w:abstractNumId w:val="30"/>
   </w:num>
-  <w:num w:numId="40">
+  <w:num w:numId="40" w16cid:durableId="1539397620">
     <w:abstractNumId w:val="24"/>
   </w:num>
-  <w:num w:numId="41">
+  <w:num w:numId="41" w16cid:durableId="268515345">
     <w:abstractNumId w:val="23"/>
   </w:num>
-  <w:num w:numId="42">
+  <w:num w:numId="42" w16cid:durableId="1428117027">
     <w:abstractNumId w:val="32"/>
   </w:num>
-  <w:num w:numId="43">
+  <w:num w:numId="43" w16cid:durableId="205415443">
     <w:abstractNumId w:val="4"/>
   </w:num>
-  <w:num w:numId="44">
+  <w:num w:numId="44" w16cid:durableId="1651323852">
     <w:abstractNumId w:val="17"/>
   </w:num>
-  <w:num w:numId="45">
+  <w:num w:numId="45" w16cid:durableId="1807045897">
     <w:abstractNumId w:val="40"/>
   </w:num>
-  <w:num w:numId="46">
+  <w:num w:numId="46" w16cid:durableId="2014212353">
     <w:abstractNumId w:val="15"/>
   </w:num>
 </w:numbering>
 </file>
 
 <file path=word/styles.xml><?xml version="1.0" encoding="utf-8"?>
-<w:styles xmlns:mc="http://schemas.openxmlformats.org/markup-compatibility/2006" xmlns:r="http://schemas.openxmlformats.org/officeDocument/2006/relationships" xmlns:w="http://schemas.openxmlformats.org/wordprocessingml/2006/main" xmlns:w14="http://schemas.microsoft.com/office/word/2010/wordml" xmlns:w15="http://schemas.microsoft.com/office/word/2012/wordml" xmlns:w16se="http://schemas.microsoft.com/office/word/2015/wordml/symex" mc:Ignorable="w14 w15 w16se">
+<w:styles xmlns:mc="http://schemas.openxmlformats.org/markup-compatibility/2006" xmlns:r="http://schemas.openxmlformats.org/officeDocument/2006/relationships" xmlns:w="http://schemas.openxmlformats.org/wordprocessingml/2006/main" xmlns:w14="http://schemas.microsoft.com/office/word/2010/wordml" xmlns:w15="http://schemas.microsoft.com/office/word/2012/wordml" xmlns:w16cex="http://schemas.microsoft.com/office/word/2018/wordml/cex" xmlns:w16cid="http://schemas.microsoft.com/office/word/2016/wordml/cid" xmlns:w16="http://schemas.microsoft.com/office/word/2018/wordml" xmlns:w16sdtdh="http://schemas.microsoft.com/office/word/2020/wordml/sdtdatahash" xmlns:w16se="http://schemas.microsoft.com/office/word/2015/wordml/symex" mc:Ignorable="w14 w15 w16se w16cid w16 w16cex w16sdtdh">
   <w:docDefaults>
     <w:rPrDefault>
       <w:rPr>
@@ -6842,7 +6909,7 @@
       </w:pPr>
     </w:pPrDefault>
   </w:docDefaults>
-  <w:latentStyles w:defLockedState="0" w:defUIPriority="99" w:defSemiHidden="0" w:defUnhideWhenUsed="0" w:defQFormat="0" w:count="371">
+  <w:latentStyles w:defLockedState="0" w:defUIPriority="99" w:defSemiHidden="0" w:defUnhideWhenUsed="0" w:defQFormat="0" w:count="376">
     <w:lsdException w:name="Normal" w:uiPriority="0" w:qFormat="1"/>
     <w:lsdException w:name="heading 1" w:uiPriority="9" w:qFormat="1"/>
     <w:lsdException w:name="heading 2" w:semiHidden="1" w:uiPriority="9" w:unhideWhenUsed="1" w:qFormat="1"/>
@@ -7214,6 +7281,11 @@
     <w:lsdException w:name="List Table 5 Dark Accent 6" w:uiPriority="50"/>
     <w:lsdException w:name="List Table 6 Colorful Accent 6" w:uiPriority="51"/>
     <w:lsdException w:name="List Table 7 Colorful Accent 6" w:uiPriority="52"/>
+    <w:lsdException w:name="Mention" w:semiHidden="1" w:unhideWhenUsed="1"/>
+    <w:lsdException w:name="Smart Hyperlink" w:semiHidden="1" w:unhideWhenUsed="1"/>
+    <w:lsdException w:name="Hashtag" w:semiHidden="1" w:unhideWhenUsed="1"/>
+    <w:lsdException w:name="Unresolved Mention" w:semiHidden="1" w:unhideWhenUsed="1"/>
+    <w:lsdException w:name="Smart Link" w:semiHidden="1" w:unhideWhenUsed="1"/>
   </w:latentStyles>
   <w:style w:type="paragraph" w:default="1" w:styleId="Normal">
     <w:name w:val="Normal"/>
@@ -7343,6 +7415,7 @@
   <w:style w:type="character" w:default="1" w:styleId="DefaultParagraphFont">
     <w:name w:val="Default Paragraph Font"/>
     <w:uiPriority w:val="1"/>
+    <w:semiHidden/>
     <w:unhideWhenUsed/>
   </w:style>
   <w:style w:type="table" w:default="1" w:styleId="TableNormal">
@@ -7651,8 +7724,8 @@
       <w:u w:val="single"/>
     </w:rPr>
   </w:style>
-  <w:style w:type="character" w:customStyle="1" w:styleId="UnresolvedMention">
-    <w:name w:val="Unresolved Mention"/>
+  <w:style w:type="character" w:customStyle="1" w:styleId="UnresolvedMention1">
+    <w:name w:val="Unresolved Mention1"/>
     <w:basedOn w:val="DefaultParagraphFont"/>
     <w:uiPriority w:val="99"/>
     <w:semiHidden/>

</xml_diff>